<commit_message>
Updated high design doc.
</commit_message>
<xml_diff>
--- a/Documentation/Regrowth High Design Doc.docx
+++ b/Documentation/Regrowth High Design Doc.docx
@@ -119,21 +119,7 @@
         <w:rPr>
           <w:color w:val="auto"/>
         </w:rPr>
-        <w:t xml:space="preserve">Benjamin </w:t>
-      </w:r>
-      <w:proofErr w:type="spellStart"/>
-      <w:r>
-        <w:rPr>
-          <w:color w:val="auto"/>
-        </w:rPr>
-        <w:t>Lovegrove</w:t>
-      </w:r>
-      <w:proofErr w:type="spellEnd"/>
-      <w:r>
-        <w:rPr>
-          <w:color w:val="auto"/>
-        </w:rPr>
-        <w:t xml:space="preserve"> </w:t>
+        <w:t xml:space="preserve">Benjamin Lovegrove </w:t>
       </w:r>
       <w:r>
         <w:rPr>
@@ -190,65 +176,67 @@
         <w:lastRenderedPageBreak/>
         <w:t>A bite sized</w:t>
       </w:r>
+      <w:r>
+        <w:rPr>
+          <w:i/>
+        </w:rPr>
+        <w:t xml:space="preserve"> ecosystem</w:t>
+      </w:r>
+      <w:r>
+        <w:rPr>
+          <w:i/>
+        </w:rPr>
+        <w:t xml:space="preserve"> sim</w:t>
+      </w:r>
+      <w:r>
+        <w:rPr>
+          <w:i/>
+        </w:rPr>
+        <w:t xml:space="preserve"> </w:t>
+      </w:r>
+      <w:r>
+        <w:rPr>
+          <w:i/>
+        </w:rPr>
+        <w:t>where you</w:t>
+      </w:r>
+      <w:r>
+        <w:rPr>
+          <w:i/>
+        </w:rPr>
+        <w:t xml:space="preserve"> revegetate</w:t>
+      </w:r>
+      <w:r>
+        <w:rPr>
+          <w:i/>
+        </w:rPr>
+        <w:t xml:space="preserve"> your own </w:t>
+      </w:r>
+      <w:r>
+        <w:rPr>
+          <w:i/>
+        </w:rPr>
+        <w:t xml:space="preserve">mini </w:t>
+      </w:r>
+      <w:r>
+        <w:rPr>
+          <w:i/>
+        </w:rPr>
+        <w:t>planet</w:t>
+      </w:r>
+      <w:r>
+        <w:rPr>
+          <w:i/>
+        </w:rPr>
+        <w:t xml:space="preserve"> and fight nature</w:t>
+      </w:r>
       <w:bookmarkStart w:id="0" w:name="_GoBack"/>
       <w:bookmarkEnd w:id="0"/>
       <w:r>
         <w:rPr>
           <w:i/>
         </w:rPr>
-        <w:t xml:space="preserve"> ecosystem</w:t>
-      </w:r>
-      <w:r>
-        <w:rPr>
-          <w:i/>
-        </w:rPr>
-        <w:t xml:space="preserve"> </w:t>
-      </w:r>
-      <w:proofErr w:type="spellStart"/>
-      <w:r>
-        <w:rPr>
-          <w:i/>
-        </w:rPr>
-        <w:t>sim</w:t>
-      </w:r>
-      <w:proofErr w:type="spellEnd"/>
-      <w:r>
-        <w:rPr>
-          <w:i/>
-        </w:rPr>
-        <w:t xml:space="preserve"> which aims to</w:t>
-      </w:r>
-      <w:r>
-        <w:rPr>
-          <w:i/>
-        </w:rPr>
-        <w:t xml:space="preserve"> </w:t>
-      </w:r>
-      <w:proofErr w:type="spellStart"/>
-      <w:r>
-        <w:rPr>
-          <w:i/>
-        </w:rPr>
-        <w:t>revegetate</w:t>
-      </w:r>
-      <w:proofErr w:type="spellEnd"/>
-      <w:r>
-        <w:rPr>
-          <w:i/>
-        </w:rPr>
-        <w:t xml:space="preserve"> a </w:t>
-      </w:r>
-      <w:r>
-        <w:rPr>
-          <w:i/>
-        </w:rPr>
-        <w:t xml:space="preserve">mini </w:t>
-      </w:r>
-      <w:r>
-        <w:rPr>
-          <w:i/>
-        </w:rPr>
-        <w:t>planet.</w:t>
+        <w:t>.</w:t>
       </w:r>
     </w:p>
     <w:p/>
@@ -301,6 +289,20 @@
       </w:r>
       <w:r>
         <w:t xml:space="preserve"> On average this should take 2-3 minutes for this level.</w:t>
+      </w:r>
+    </w:p>
+    <w:p/>
+    <w:p>
+      <w:pPr>
+        <w:pStyle w:val="Heading2"/>
+      </w:pPr>
+      <w:r>
+        <w:t>Description</w:t>
+      </w:r>
+    </w:p>
+    <w:p>
+      <w:r>
+        <w:t>Save your own planet by planting seeds, fighting fires, and watching it come alive.</w:t>
       </w:r>
     </w:p>
     <w:p/>
@@ -418,15 +420,7 @@
         </w:numPr>
       </w:pPr>
       <w:r>
-        <w:t xml:space="preserve">Fast paced and challenging aspects with potential to master (planting patterns, </w:t>
-      </w:r>
-      <w:proofErr w:type="spellStart"/>
-      <w:r>
-        <w:t>respawn</w:t>
-      </w:r>
-      <w:proofErr w:type="spellEnd"/>
-      <w:r>
-        <w:t xml:space="preserve"> timers etc.)</w:t>
+        <w:t>Fast paced and challenging aspects with potential to master (planting patterns, respawn timers etc.)</w:t>
       </w:r>
     </w:p>
     <w:p>
@@ -456,15 +450,7 @@
         </w:numPr>
       </w:pPr>
       <w:r>
-        <w:t xml:space="preserve">Strong </w:t>
-      </w:r>
-      <w:proofErr w:type="spellStart"/>
-      <w:r>
-        <w:t>sim</w:t>
-      </w:r>
-      <w:proofErr w:type="spellEnd"/>
-      <w:r>
-        <w:t xml:space="preserve"> aspects for a “quick fix”. See your plants grow.</w:t>
+        <w:t>Strong sim aspects for a “quick fix”. See your plants grow.</w:t>
       </w:r>
     </w:p>
     <w:p>
@@ -476,23 +462,7 @@
         </w:numPr>
       </w:pPr>
       <w:r>
-        <w:t xml:space="preserve">Strong potential for further development into additional </w:t>
-      </w:r>
-      <w:proofErr w:type="spellStart"/>
-      <w:r>
-        <w:t>sim</w:t>
-      </w:r>
-      <w:proofErr w:type="spellEnd"/>
-      <w:r>
-        <w:t xml:space="preserve"> mechanics/ongoing </w:t>
-      </w:r>
-      <w:proofErr w:type="gramStart"/>
-      <w:r>
-        <w:t>planets/seasons/etc</w:t>
-      </w:r>
-      <w:proofErr w:type="gramEnd"/>
-      <w:r>
-        <w:t>.</w:t>
+        <w:t>Strong potential for further development into additional sim mechanics/ongoing planets/seasons/etc.</w:t>
       </w:r>
     </w:p>
     <w:p/>
@@ -502,6 +472,7 @@
         <w:pStyle w:val="Heading1"/>
       </w:pPr>
       <w:r>
+        <w:lastRenderedPageBreak/>
         <w:t>Core mechanics</w:t>
       </w:r>
     </w:p>
@@ -509,11 +480,9 @@
       <w:pPr>
         <w:pStyle w:val="Heading2"/>
       </w:pPr>
-      <w:proofErr w:type="spellStart"/>
       <w:r>
         <w:t>Revegetation</w:t>
       </w:r>
-      <w:proofErr w:type="spellEnd"/>
     </w:p>
     <w:p>
       <w:r>
@@ -528,7 +497,6 @@
         </w:rPr>
       </w:pPr>
       <w:r>
-        <w:lastRenderedPageBreak/>
         <w:tab/>
       </w:r>
       <w:r>
@@ -555,15 +523,8 @@
           <w:rStyle w:val="SubtleEmphasis"/>
         </w:rPr>
         <w:tab/>
-      </w:r>
-      <w:proofErr w:type="spellStart"/>
-      <w:r>
-        <w:rPr>
-          <w:rStyle w:val="SubtleEmphasis"/>
-        </w:rPr>
         <w:t>Sproutling</w:t>
       </w:r>
-      <w:proofErr w:type="spellEnd"/>
       <w:r>
         <w:rPr>
           <w:rStyle w:val="SubtleEmphasis"/>
@@ -585,15 +546,7 @@
         <w:t xml:space="preserve">The player starts with a set amount of seeds and obtains more by digging up vine weeds. These are then placed on the planet’s surface with left click and instantly turn into a sprout. Sprouts then take a random amount of time between x and y to turn into a full </w:t>
       </w:r>
       <w:r>
-        <w:t xml:space="preserve">tree. Seeds cannot be planted within a certain range of other trees or </w:t>
-      </w:r>
-      <w:proofErr w:type="spellStart"/>
-      <w:r>
-        <w:t>sproutlings</w:t>
-      </w:r>
-      <w:proofErr w:type="spellEnd"/>
-      <w:r>
-        <w:t>.</w:t>
+        <w:t>tree. Seeds cannot be planted within a certain range of other trees or sproutlings.</w:t>
       </w:r>
     </w:p>
     <w:p/>
@@ -607,15 +560,7 @@
     </w:p>
     <w:p>
       <w:r>
-        <w:t xml:space="preserve">Vine weeds are the first encountered environmental antagonist and exist throughout the game. There are set spawn points all over the planet and they are all spawned when the game starts. Vine weeds are then removed with right click and may produce a tree seed. After removal a random </w:t>
-      </w:r>
-      <w:proofErr w:type="spellStart"/>
-      <w:r>
-        <w:t>respawn</w:t>
-      </w:r>
-      <w:proofErr w:type="spellEnd"/>
-      <w:r>
-        <w:t xml:space="preserve"> timer between x and y is set.</w:t>
+        <w:t>Vine weeds are the first encountered environmental antagonist and exist throughout the game. There are set spawn points all over the planet and they are all spawned when the game starts. Vine weeds are then removed with right click and may produce a tree seed. After removal a random respawn timer between x and y is set.</w:t>
       </w:r>
     </w:p>
     <w:p/>
@@ -762,6 +707,146 @@
     </w:p>
     <w:p/>
     <w:p/>
+    <w:p>
+      <w:pPr>
+        <w:pStyle w:val="Heading1"/>
+      </w:pPr>
+      <w:r>
+        <w:lastRenderedPageBreak/>
+        <w:t>Player Story</w:t>
+      </w:r>
+    </w:p>
+    <w:p>
+      <w:pPr>
+        <w:pStyle w:val="Heading2"/>
+      </w:pPr>
+      <w:r>
+        <w:t>Second to second</w:t>
+      </w:r>
+    </w:p>
+    <w:p>
+      <w:pPr>
+        <w:rPr>
+          <w:i/>
+        </w:rPr>
+      </w:pPr>
+      <w:r>
+        <w:t>“</w:t>
+      </w:r>
+      <w:r>
+        <w:rPr>
+          <w:i/>
+        </w:rPr>
+        <w:t xml:space="preserve">You </w:t>
+      </w:r>
+      <w:r>
+        <w:rPr>
+          <w:i/>
+        </w:rPr>
+        <w:t>weed and plant seeds</w:t>
+      </w:r>
+      <w:r>
+        <w:rPr>
+          <w:i/>
+        </w:rPr>
+        <w:t xml:space="preserve"> and watch them grow on your nice little planet.</w:t>
+      </w:r>
+      <w:r>
+        <w:rPr>
+          <w:i/>
+        </w:rPr>
+        <w:t xml:space="preserve"> </w:t>
+      </w:r>
+      <w:r>
+        <w:rPr>
+          <w:i/>
+        </w:rPr>
+        <w:t>A</w:t>
+      </w:r>
+      <w:r>
+        <w:rPr>
+          <w:i/>
+        </w:rPr>
+        <w:t xml:space="preserve">nd then </w:t>
+      </w:r>
+      <w:r>
+        <w:rPr>
+          <w:i/>
+        </w:rPr>
+        <w:t xml:space="preserve">they </w:t>
+      </w:r>
+      <w:r>
+        <w:rPr>
+          <w:i/>
+        </w:rPr>
+        <w:t>explode into flames.</w:t>
+      </w:r>
+      <w:r>
+        <w:rPr>
+          <w:i/>
+        </w:rPr>
+        <w:t>”</w:t>
+      </w:r>
+    </w:p>
+    <w:p>
+      <w:pPr>
+        <w:rPr>
+          <w:i/>
+        </w:rPr>
+      </w:pPr>
+    </w:p>
+    <w:p>
+      <w:pPr>
+        <w:pStyle w:val="Heading2"/>
+      </w:pPr>
+      <w:r>
+        <w:t>Minute to minute</w:t>
+      </w:r>
+    </w:p>
+    <w:p>
+      <w:pPr>
+        <w:rPr>
+          <w:i/>
+        </w:rPr>
+      </w:pPr>
+      <w:r>
+        <w:t>“</w:t>
+      </w:r>
+      <w:r>
+        <w:rPr>
+          <w:i/>
+        </w:rPr>
+        <w:t>I was setting up an awesome planet with all of my trees right next to the water in a nice little crop and then vines and fire everywhere. Fuckin’ game.”</w:t>
+      </w:r>
+    </w:p>
+    <w:p>
+      <w:pPr>
+        <w:rPr>
+          <w:i/>
+        </w:rPr>
+      </w:pPr>
+    </w:p>
+    <w:p>
+      <w:pPr>
+        <w:pStyle w:val="Heading2"/>
+      </w:pPr>
+      <w:r>
+        <w:t>Hour to hour</w:t>
+      </w:r>
+    </w:p>
+    <w:p>
+      <w:pPr>
+        <w:rPr>
+          <w:i/>
+        </w:rPr>
+      </w:pPr>
+      <w:r>
+        <w:rPr>
+          <w:i/>
+        </w:rPr>
+        <w:t>“I played it so many times and nootthiinnnggg works except for one time where I planted in xxxxx pattern and juuusstttt got it once.”</w:t>
+      </w:r>
+    </w:p>
     <w:p>
       <w:pPr>
         <w:pStyle w:val="Heading1"/>
@@ -793,7 +878,6 @@
           <w:noProof/>
           <w:lang w:val="en-AU" w:eastAsia="en-AU"/>
         </w:rPr>
-        <w:lastRenderedPageBreak/>
         <w:drawing>
           <wp:inline distT="0" distB="0" distL="0" distR="0">
             <wp:extent cx="5943600" cy="3209925"/>

</xml_diff>